<commit_message>
Added Lincoln's contact info
Added Lincoln's contact info to word doc
</commit_message>
<xml_diff>
--- a/Contact Information.docx
+++ b/Contact Information.docx
@@ -103,8 +103,9 @@
             <w:tcW w:w="3192" w:type="dxa"/>
           </w:tcPr>
           <w:p>
-            <w:bookmarkStart w:id="0" w:name="_GoBack"/>
-            <w:bookmarkEnd w:id="0"/>
+            <w:r>
+              <w:t>Lincoln Alves</w:t>
+            </w:r>
           </w:p>
         </w:tc>
         <w:tc>
@@ -117,7 +118,14 @@
           <w:tcPr>
             <w:tcW w:w="3192" w:type="dxa"/>
           </w:tcPr>
-          <w:p/>
+          <w:p>
+            <w:r>
+              <w:t>l</w:t>
+            </w:r>
+            <w:r>
+              <w:t>incoln.a.m.c@gmail.com</w:t>
+            </w:r>
+          </w:p>
         </w:tc>
       </w:tr>
       <w:tr>
@@ -181,7 +189,10 @@
         </w:tc>
       </w:tr>
     </w:tbl>
-    <w:p/>
+    <w:p>
+      <w:bookmarkStart w:id="0" w:name="_GoBack"/>
+      <w:bookmarkEnd w:id="0"/>
+    </w:p>
     <w:sectPr>
       <w:pgSz w:w="12240" w:h="15840"/>
       <w:pgMar w:top="1440" w:right="1440" w:bottom="1440" w:left="1440" w:header="720" w:footer="720" w:gutter="0"/>

</xml_diff>